<commit_message>
updated data access method changed code to obtain csv file from the github repo, instead of requiring to have the csv locally downloaded (reproducibility)
</commit_message>
<xml_diff>
--- a/ExoPlanetAnalysis.docx
+++ b/ExoPlanetAnalysis.docx
@@ -142,7 +142,7 @@
         <w:rPr>
           <w:rStyle w:val="StringTok"/>
         </w:rPr>
-        <w:t xml:space="preserve">""</w:t>
+        <w:t xml:space="preserve">"https://raw.githubusercontent.com/Rokkaan5/5301-project-test/main/data/PSCompPars_2022.12.07_15.29.01.csv?token=GHSAT0AAAAAAB3GS64J5Y4EH3UOGIIULXQAY4RJZ4Q"</w:t>
       </w:r>
       <w:r>
         <w:rPr>
@@ -160,10 +160,13 @@
         <w:br/>
       </w:r>
       <w:r>
-        <w:rPr>
-          <w:rStyle w:val="NormalTok"/>
-        </w:rPr>
-        <w:t xml:space="preserve">file_name </w:t>
+        <w:br/>
+      </w:r>
+      <w:r>
+        <w:rPr>
+          <w:rStyle w:val="NormalTok"/>
+        </w:rPr>
+        <w:t xml:space="preserve">planet_data </w:t>
       </w:r>
       <w:r>
         <w:rPr>
@@ -179,45 +182,6 @@
       </w:r>
       <w:r>
         <w:rPr>
-          <w:rStyle w:val="StringTok"/>
-        </w:rPr>
-        <w:t xml:space="preserve">"PSCompPars_2022.12.07_15.29.01.csv"</w:t>
-      </w:r>
-      <w:r>
-        <w:rPr>
-          <w:rStyle w:val="NormalTok"/>
-        </w:rPr>
-        <w:t xml:space="preserve">  </w:t>
-      </w:r>
-      <w:r>
-        <w:rPr>
-          <w:rStyle w:val="CommentTok"/>
-        </w:rPr>
-        <w:t xml:space="preserve"># remove once GitHub link is added</w:t>
-      </w:r>
-      <w:r>
-        <w:br/>
-      </w:r>
-      <w:r>
-        <w:rPr>
-          <w:rStyle w:val="NormalTok"/>
-        </w:rPr>
-        <w:t xml:space="preserve">planet_data </w:t>
-      </w:r>
-      <w:r>
-        <w:rPr>
-          <w:rStyle w:val="OtherTok"/>
-        </w:rPr>
-        <w:t xml:space="preserve">&lt;-</w:t>
-      </w:r>
-      <w:r>
-        <w:rPr>
-          <w:rStyle w:val="NormalTok"/>
-        </w:rPr>
-        <w:t xml:space="preserve"> </w:t>
-      </w:r>
-      <w:r>
-        <w:rPr>
           <w:rStyle w:val="FunctionTok"/>
         </w:rPr>
         <w:t xml:space="preserve">read_csv</w:t>
@@ -226,7 +190,7 @@
         <w:rPr>
           <w:rStyle w:val="NormalTok"/>
         </w:rPr>
-        <w:t xml:space="preserve">(file_name,</w:t>
+        <w:t xml:space="preserve">(url,</w:t>
       </w:r>
       <w:r>
         <w:rPr>
@@ -3453,142 +3417,151 @@
         <w:rPr>
           <w:rStyle w:val="VerbatimChar"/>
         </w:rPr>
-        <w:t xml:space="preserve">[13] googlesheets4_1.0.1 readxl_1.4.1        rstudioapi_0.14    </w:t>
-      </w:r>
-      <w:r>
-        <w:br/>
-      </w:r>
-      <w:r>
-        <w:rPr>
-          <w:rStyle w:val="VerbatimChar"/>
-        </w:rPr>
-        <w:t xml:space="preserve">[16] rmarkdown_2.18      labeling_0.4.2      googledrive_2.0.0  </w:t>
-      </w:r>
-      <w:r>
-        <w:br/>
-      </w:r>
-      <w:r>
-        <w:rPr>
-          <w:rStyle w:val="VerbatimChar"/>
-        </w:rPr>
-        <w:t xml:space="preserve">[19] bit_4.0.5           munsell_0.5.0       broom_1.0.1        </w:t>
-      </w:r>
-      <w:r>
-        <w:br/>
-      </w:r>
-      <w:r>
-        <w:rPr>
-          <w:rStyle w:val="VerbatimChar"/>
-        </w:rPr>
-        <w:t xml:space="preserve">[22] compiler_4.2.2      modelr_0.1.10       xfun_0.35          </w:t>
-      </w:r>
-      <w:r>
-        <w:br/>
-      </w:r>
-      <w:r>
-        <w:rPr>
-          <w:rStyle w:val="VerbatimChar"/>
-        </w:rPr>
-        <w:t xml:space="preserve">[25] pkgconfig_2.0.3     htmltools_0.5.3     tidyselect_1.2.0   </w:t>
-      </w:r>
-      <w:r>
-        <w:br/>
-      </w:r>
-      <w:r>
-        <w:rPr>
-          <w:rStyle w:val="VerbatimChar"/>
-        </w:rPr>
-        <w:t xml:space="preserve">[28] fansi_1.0.3         crayon_1.5.2        tzdb_0.3.0         </w:t>
-      </w:r>
-      <w:r>
-        <w:br/>
-      </w:r>
-      <w:r>
-        <w:rPr>
-          <w:rStyle w:val="VerbatimChar"/>
-        </w:rPr>
-        <w:t xml:space="preserve">[31] dbplyr_2.2.1        withr_2.5.0         grid_4.2.2         </w:t>
-      </w:r>
-      <w:r>
-        <w:br/>
-      </w:r>
-      <w:r>
-        <w:rPr>
-          <w:rStyle w:val="VerbatimChar"/>
-        </w:rPr>
-        <w:t xml:space="preserve">[34] jsonlite_1.8.3      gtable_0.3.1        lifecycle_1.0.3    </w:t>
-      </w:r>
-      <w:r>
-        <w:br/>
-      </w:r>
-      <w:r>
-        <w:rPr>
-          <w:rStyle w:val="VerbatimChar"/>
-        </w:rPr>
-        <w:t xml:space="preserve">[37] DBI_1.1.3           magrittr_2.0.3      scales_1.2.1       </w:t>
-      </w:r>
-      <w:r>
-        <w:br/>
-      </w:r>
-      <w:r>
-        <w:rPr>
-          <w:rStyle w:val="VerbatimChar"/>
-        </w:rPr>
-        <w:t xml:space="preserve">[40] cli_3.4.1           stringi_1.7.8       vroom_1.6.0        </w:t>
-      </w:r>
-      <w:r>
-        <w:br/>
-      </w:r>
-      <w:r>
-        <w:rPr>
-          <w:rStyle w:val="VerbatimChar"/>
-        </w:rPr>
-        <w:t xml:space="preserve">[43] farver_2.1.1        fs_1.5.2            xml2_1.3.3         </w:t>
-      </w:r>
-      <w:r>
-        <w:br/>
-      </w:r>
-      <w:r>
-        <w:rPr>
-          <w:rStyle w:val="VerbatimChar"/>
-        </w:rPr>
-        <w:t xml:space="preserve">[46] ellipsis_0.3.2      generics_0.1.3      vctrs_0.5.1        </w:t>
-      </w:r>
-      <w:r>
-        <w:br/>
-      </w:r>
-      <w:r>
-        <w:rPr>
-          <w:rStyle w:val="VerbatimChar"/>
-        </w:rPr>
-        <w:t xml:space="preserve">[49] tools_4.2.2         bit64_4.0.5         glue_1.6.2         </w:t>
-      </w:r>
-      <w:r>
-        <w:br/>
-      </w:r>
-      <w:r>
-        <w:rPr>
-          <w:rStyle w:val="VerbatimChar"/>
-        </w:rPr>
-        <w:t xml:space="preserve">[52] hms_1.1.2           parallel_4.2.2      fastmap_1.1.0      </w:t>
-      </w:r>
-      <w:r>
-        <w:br/>
-      </w:r>
-      <w:r>
-        <w:rPr>
-          <w:rStyle w:val="VerbatimChar"/>
-        </w:rPr>
-        <w:t xml:space="preserve">[55] yaml_2.3.6          timechange_0.1.1    colorspace_2.0-3   </w:t>
-      </w:r>
-      <w:r>
-        <w:br/>
-      </w:r>
-      <w:r>
-        <w:rPr>
-          <w:rStyle w:val="VerbatimChar"/>
-        </w:rPr>
-        <w:t xml:space="preserve">[58] gargle_1.2.1        knitr_1.41          haven_2.5.1        </w:t>
+        <w:t xml:space="preserve">[13] googlesheets4_1.0.1 curl_4.3.3          readxl_1.4.1       </w:t>
+      </w:r>
+      <w:r>
+        <w:br/>
+      </w:r>
+      <w:r>
+        <w:rPr>
+          <w:rStyle w:val="VerbatimChar"/>
+        </w:rPr>
+        <w:t xml:space="preserve">[16] rstudioapi_0.14     rmarkdown_2.18      labeling_0.4.2     </w:t>
+      </w:r>
+      <w:r>
+        <w:br/>
+      </w:r>
+      <w:r>
+        <w:rPr>
+          <w:rStyle w:val="VerbatimChar"/>
+        </w:rPr>
+        <w:t xml:space="preserve">[19] googledrive_2.0.0   bit_4.0.5           munsell_0.5.0      </w:t>
+      </w:r>
+      <w:r>
+        <w:br/>
+      </w:r>
+      <w:r>
+        <w:rPr>
+          <w:rStyle w:val="VerbatimChar"/>
+        </w:rPr>
+        <w:t xml:space="preserve">[22] broom_1.0.1         compiler_4.2.2      modelr_0.1.10      </w:t>
+      </w:r>
+      <w:r>
+        <w:br/>
+      </w:r>
+      <w:r>
+        <w:rPr>
+          <w:rStyle w:val="VerbatimChar"/>
+        </w:rPr>
+        <w:t xml:space="preserve">[25] xfun_0.35           pkgconfig_2.0.3     htmltools_0.5.3    </w:t>
+      </w:r>
+      <w:r>
+        <w:br/>
+      </w:r>
+      <w:r>
+        <w:rPr>
+          <w:rStyle w:val="VerbatimChar"/>
+        </w:rPr>
+        <w:t xml:space="preserve">[28] tidyselect_1.2.0    fansi_1.0.3         crayon_1.5.2       </w:t>
+      </w:r>
+      <w:r>
+        <w:br/>
+      </w:r>
+      <w:r>
+        <w:rPr>
+          <w:rStyle w:val="VerbatimChar"/>
+        </w:rPr>
+        <w:t xml:space="preserve">[31] tzdb_0.3.0          dbplyr_2.2.1        withr_2.5.0        </w:t>
+      </w:r>
+      <w:r>
+        <w:br/>
+      </w:r>
+      <w:r>
+        <w:rPr>
+          <w:rStyle w:val="VerbatimChar"/>
+        </w:rPr>
+        <w:t xml:space="preserve">[34] grid_4.2.2          jsonlite_1.8.3      gtable_0.3.1       </w:t>
+      </w:r>
+      <w:r>
+        <w:br/>
+      </w:r>
+      <w:r>
+        <w:rPr>
+          <w:rStyle w:val="VerbatimChar"/>
+        </w:rPr>
+        <w:t xml:space="preserve">[37] lifecycle_1.0.3     DBI_1.1.3           magrittr_2.0.3     </w:t>
+      </w:r>
+      <w:r>
+        <w:br/>
+      </w:r>
+      <w:r>
+        <w:rPr>
+          <w:rStyle w:val="VerbatimChar"/>
+        </w:rPr>
+        <w:t xml:space="preserve">[40] scales_1.2.1        cli_3.4.1           stringi_1.7.8      </w:t>
+      </w:r>
+      <w:r>
+        <w:br/>
+      </w:r>
+      <w:r>
+        <w:rPr>
+          <w:rStyle w:val="VerbatimChar"/>
+        </w:rPr>
+        <w:t xml:space="preserve">[43] vroom_1.6.0         farver_2.1.1        fs_1.5.2           </w:t>
+      </w:r>
+      <w:r>
+        <w:br/>
+      </w:r>
+      <w:r>
+        <w:rPr>
+          <w:rStyle w:val="VerbatimChar"/>
+        </w:rPr>
+        <w:t xml:space="preserve">[46] xml2_1.3.3          ellipsis_0.3.2      generics_0.1.3     </w:t>
+      </w:r>
+      <w:r>
+        <w:br/>
+      </w:r>
+      <w:r>
+        <w:rPr>
+          <w:rStyle w:val="VerbatimChar"/>
+        </w:rPr>
+        <w:t xml:space="preserve">[49] vctrs_0.5.1         tools_4.2.2         bit64_4.0.5        </w:t>
+      </w:r>
+      <w:r>
+        <w:br/>
+      </w:r>
+      <w:r>
+        <w:rPr>
+          <w:rStyle w:val="VerbatimChar"/>
+        </w:rPr>
+        <w:t xml:space="preserve">[52] glue_1.6.2          hms_1.1.2           parallel_4.2.2     </w:t>
+      </w:r>
+      <w:r>
+        <w:br/>
+      </w:r>
+      <w:r>
+        <w:rPr>
+          <w:rStyle w:val="VerbatimChar"/>
+        </w:rPr>
+        <w:t xml:space="preserve">[55] fastmap_1.1.0       yaml_2.3.6          timechange_0.1.1   </w:t>
+      </w:r>
+      <w:r>
+        <w:br/>
+      </w:r>
+      <w:r>
+        <w:rPr>
+          <w:rStyle w:val="VerbatimChar"/>
+        </w:rPr>
+        <w:t xml:space="preserve">[58] colorspace_2.0-3    gargle_1.2.1        knitr_1.41         </w:t>
+      </w:r>
+      <w:r>
+        <w:br/>
+      </w:r>
+      <w:r>
+        <w:rPr>
+          <w:rStyle w:val="VerbatimChar"/>
+        </w:rPr>
+        <w:t xml:space="preserve">[61] haven_2.5.1        </w:t>
       </w:r>
     </w:p>
     <w:bookmarkEnd w:id="42"/>

</xml_diff>